<commit_message>
finished typing the book
</commit_message>
<xml_diff>
--- a/Test Doc.docx
+++ b/Test Doc.docx
@@ -6,26 +6,436 @@
     <w:p>
       <w:pPr>
         <w:rPr>
+          <w:sz w:val="24"/>
+          <w:szCs w:val="24"/>
+        </w:rPr>
+      </w:pPr>
+      <w:r>
+        <w:rPr>
+          <w:sz w:val="24"/>
+          <w:szCs w:val="24"/>
+        </w:rPr>
+        <w:br w:type="page"/>
+      </w:r>
+    </w:p>
+    <w:p>
+      <w:pPr>
+        <w:rPr>
+          <w:sz w:val="24"/>
+          <w:szCs w:val="24"/>
+        </w:rPr>
+      </w:pPr>
+      <w:r>
+        <w:rPr>
+          <w:sz w:val="24"/>
+          <w:szCs w:val="24"/>
+        </w:rPr>
+        <w:lastRenderedPageBreak/>
+        <w:br w:type="page"/>
+      </w:r>
+    </w:p>
+    <w:p>
+      <w:pPr>
+        <w:rPr>
+          <w:sz w:val="24"/>
+          <w:szCs w:val="24"/>
+        </w:rPr>
+      </w:pPr>
+      <w:r>
+        <w:rPr>
+          <w:sz w:val="24"/>
+          <w:szCs w:val="24"/>
+        </w:rPr>
+        <w:lastRenderedPageBreak/>
+        <w:br w:type="page"/>
+      </w:r>
+    </w:p>
+    <w:p>
+      <w:pPr>
+        <w:spacing w:line="240" w:lineRule="auto"/>
+        <w:rPr>
+          <w:sz w:val="24"/>
+          <w:szCs w:val="24"/>
+        </w:rPr>
+      </w:pPr>
+      <w:bookmarkStart w:id="0" w:name="_GoBack"/>
+      <w:bookmarkEnd w:id="0"/>
+      <w:r>
+        <w:rPr>
+          <w:sz w:val="24"/>
+          <w:szCs w:val="24"/>
+        </w:rPr>
+        <w:lastRenderedPageBreak/>
+        <w:t>A blue blazer and gold Doc Marten shoes followed by an entourage of ten people all wearing the same polo shirt with a</w:t>
+      </w:r>
+      <w:r>
+        <w:rPr>
+          <w:sz w:val="24"/>
+          <w:szCs w:val="24"/>
+        </w:rPr>
+        <w:t xml:space="preserve"> bright logo on it</w:t>
+      </w:r>
+      <w:r>
+        <w:rPr>
+          <w:sz w:val="24"/>
+          <w:szCs w:val="24"/>
+        </w:rPr>
+        <w:t xml:space="preserve"> </w:t>
+      </w:r>
+      <w:r>
+        <w:rPr>
+          <w:sz w:val="24"/>
+          <w:szCs w:val="24"/>
+        </w:rPr>
+        <w:t xml:space="preserve">.I was curious, so I </w:t>
+      </w:r>
+      <w:r>
+        <w:rPr>
+          <w:sz w:val="24"/>
+          <w:szCs w:val="24"/>
+        </w:rPr>
+        <w:t>walked over to the group, and-to my surprise and delight-the man in the blue blazer was John Calub</w:t>
+      </w:r>
+      <w:r>
+        <w:rPr>
+          <w:sz w:val="24"/>
+          <w:szCs w:val="24"/>
+        </w:rPr>
+        <w:t>!</w:t>
+      </w:r>
+    </w:p>
+    <w:p>
+      <w:pPr>
+        <w:rPr>
+          <w:sz w:val="24"/>
+          <w:szCs w:val="24"/>
+        </w:rPr>
+      </w:pPr>
+      <w:r>
+        <w:rPr>
+          <w:sz w:val="24"/>
+          <w:szCs w:val="24"/>
+        </w:rPr>
+        <w:t>He told me that he had become one of the most successful business men in Manilla.</w:t>
+      </w:r>
+      <w:r>
+        <w:rPr>
+          <w:sz w:val="24"/>
+          <w:szCs w:val="24"/>
+        </w:rPr>
+        <w:t xml:space="preserve"> </w:t>
+      </w:r>
+      <w:r>
+        <w:rPr>
+          <w:sz w:val="24"/>
+          <w:szCs w:val="24"/>
+        </w:rPr>
+        <w:t>When John related the story of how he`d accomplished his success,</w:t>
+      </w:r>
+      <w:r>
+        <w:rPr>
+          <w:sz w:val="24"/>
+          <w:szCs w:val="24"/>
+        </w:rPr>
+        <w:t xml:space="preserve"> </w:t>
+      </w:r>
+      <w:r>
+        <w:rPr>
+          <w:sz w:val="24"/>
+          <w:szCs w:val="24"/>
+        </w:rPr>
+        <w:t>I was so moved that I asked John to share it-in his own words.</w:t>
+      </w:r>
+    </w:p>
+    <w:p>
+      <w:pPr>
+        <w:rPr>
+          <w:sz w:val="24"/>
+          <w:szCs w:val="24"/>
+        </w:rPr>
+      </w:pPr>
+      <w:r>
+        <w:rPr>
+          <w:sz w:val="24"/>
+          <w:szCs w:val="24"/>
+        </w:rPr>
+        <w:t>Sitting in the seminar,</w:t>
+      </w:r>
+      <w:r>
+        <w:rPr>
+          <w:sz w:val="24"/>
+          <w:szCs w:val="24"/>
+        </w:rPr>
+        <w:t xml:space="preserve"> </w:t>
+      </w:r>
+      <w:r>
+        <w:rPr>
+          <w:sz w:val="24"/>
+          <w:szCs w:val="24"/>
+        </w:rPr>
+        <w:t>with my arms crossed tightly across my chest,</w:t>
+      </w:r>
+      <w:r>
+        <w:rPr>
+          <w:sz w:val="24"/>
+          <w:szCs w:val="24"/>
+        </w:rPr>
+        <w:t xml:space="preserve"> </w:t>
+      </w:r>
+      <w:r>
+        <w:rPr>
+          <w:sz w:val="24"/>
+          <w:szCs w:val="24"/>
+        </w:rPr>
+        <w:t>I listened carefully as John Canfield described his principles for success.at first I was very sceptical.</w:t>
+      </w:r>
+      <w:r>
+        <w:rPr>
+          <w:sz w:val="24"/>
+          <w:szCs w:val="24"/>
+        </w:rPr>
+        <w:t xml:space="preserve"> </w:t>
+      </w:r>
+      <w:r>
+        <w:rPr>
+          <w:sz w:val="24"/>
+          <w:szCs w:val="24"/>
+        </w:rPr>
+        <w:t>He had crazy ideas-like cutting out pictures,</w:t>
+      </w:r>
+      <w:r>
+        <w:rPr>
+          <w:sz w:val="24"/>
+          <w:szCs w:val="24"/>
+        </w:rPr>
+        <w:t xml:space="preserve"> </w:t>
+      </w:r>
+      <w:r>
+        <w:rPr>
+          <w:sz w:val="24"/>
+          <w:szCs w:val="24"/>
+        </w:rPr>
+        <w:t>posting them on a board and looking at it every day,</w:t>
+      </w:r>
+      <w:r>
+        <w:rPr>
+          <w:sz w:val="24"/>
+          <w:szCs w:val="24"/>
+        </w:rPr>
+        <w:t xml:space="preserve"> </w:t>
+      </w:r>
+      <w:r>
+        <w:rPr>
+          <w:sz w:val="24"/>
+          <w:szCs w:val="24"/>
+        </w:rPr>
+        <w:t>then feeling as though you already had what you wanted.</w:t>
+      </w:r>
+      <w:r>
+        <w:rPr>
+          <w:sz w:val="24"/>
+          <w:szCs w:val="24"/>
+        </w:rPr>
+        <w:t xml:space="preserve"> </w:t>
+      </w:r>
+      <w:r>
+        <w:rPr>
+          <w:sz w:val="24"/>
+          <w:szCs w:val="24"/>
+        </w:rPr>
+        <w:t>My rational mind said,</w:t>
+      </w:r>
+      <w:r>
+        <w:rPr>
+          <w:sz w:val="24"/>
+          <w:szCs w:val="24"/>
+        </w:rPr>
+        <w:t xml:space="preserve"> </w:t>
+      </w:r>
+      <w:r>
+        <w:rPr>
+          <w:sz w:val="24"/>
+          <w:szCs w:val="24"/>
+        </w:rPr>
+        <w:t>what a joke.</w:t>
+      </w:r>
+      <w:r>
+        <w:rPr>
+          <w:sz w:val="24"/>
+          <w:szCs w:val="24"/>
+        </w:rPr>
+        <w:t xml:space="preserve"> </w:t>
+      </w:r>
+      <w:r>
+        <w:rPr>
+          <w:i/>
+          <w:sz w:val="24"/>
+          <w:szCs w:val="24"/>
+        </w:rPr>
+        <w:t>Like looking at some pictures is going to help me get what I want.</w:t>
+      </w:r>
+    </w:p>
+    <w:p>
+      <w:pPr>
+        <w:rPr>
+          <w:sz w:val="24"/>
+          <w:szCs w:val="24"/>
+        </w:rPr>
+      </w:pPr>
+      <w:r>
+        <w:rPr>
+          <w:sz w:val="24"/>
+          <w:szCs w:val="24"/>
+        </w:rPr>
+        <w:t>At one point, Jack even talked about Dr</w:t>
+      </w:r>
+      <w:r>
+        <w:rPr>
+          <w:sz w:val="24"/>
+          <w:szCs w:val="24"/>
+        </w:rPr>
+        <w:t xml:space="preserve">. </w:t>
+      </w:r>
+      <w:r>
+        <w:rPr>
+          <w:sz w:val="24"/>
+          <w:szCs w:val="24"/>
+        </w:rPr>
+        <w:t>M</w:t>
+      </w:r>
+      <w:r>
+        <w:rPr>
+          <w:sz w:val="24"/>
+          <w:szCs w:val="24"/>
+        </w:rPr>
+        <w:t>asaru Emoto`s famous experiment with water crystals and showed pictures of how water can be affected by thoughts, words and feelings. Though I was intrigued, I still wasn`t convinced.</w:t>
+      </w:r>
+    </w:p>
+    <w:p>
+      <w:pPr>
+        <w:rPr>
+          <w:sz w:val="24"/>
+          <w:szCs w:val="24"/>
+        </w:rPr>
+      </w:pPr>
+      <w:r>
+        <w:rPr>
+          <w:sz w:val="24"/>
+          <w:szCs w:val="24"/>
+        </w:rPr>
+        <w:t>With my mind filled with doubts and questions, I returned home from the seminar and thought more about what Jack had shared. It soon dawned on me: Jack was a very, very successful guy who had used these principles- and here I was totally broke</w:t>
+      </w:r>
+      <w:r>
+        <w:rPr>
+          <w:i/>
+          <w:sz w:val="24"/>
+          <w:szCs w:val="24"/>
+        </w:rPr>
+        <w:t>. Who would you listen to</w:t>
+      </w:r>
+      <w:r>
+        <w:rPr>
+          <w:sz w:val="24"/>
+          <w:szCs w:val="24"/>
+        </w:rPr>
+        <w:t>?</w:t>
+      </w:r>
+      <w:r>
+        <w:rPr>
+          <w:sz w:val="24"/>
+          <w:szCs w:val="24"/>
+        </w:rPr>
+        <w:t xml:space="preserve"> I asked myself. Besides, I had lost everything- I had nothing else to lose.</w:t>
+      </w:r>
+    </w:p>
+    <w:p>
+      <w:pPr>
+        <w:rPr>
+          <w:sz w:val="24"/>
+          <w:szCs w:val="24"/>
+        </w:rPr>
+      </w:pPr>
+      <w:r>
+        <w:rPr>
+          <w:sz w:val="24"/>
+          <w:szCs w:val="24"/>
+        </w:rPr>
+        <w:t>I decided to read the book he had given me and diligently follow the principles for one year.</w:t>
+      </w:r>
+    </w:p>
+    <w:p>
+      <w:pPr>
+        <w:rPr>
+          <w:sz w:val="24"/>
+          <w:szCs w:val="24"/>
+        </w:rPr>
+      </w:pPr>
+      <w:r>
+        <w:rPr>
+          <w:sz w:val="24"/>
+          <w:szCs w:val="24"/>
+        </w:rPr>
+        <w:t>Every week I worked with a different principle. I began using visualization and even created one of those ``crazy`` dream boards I`d been so skeptical about.</w:t>
+      </w:r>
+    </w:p>
+    <w:p>
+      <w:pPr>
+        <w:rPr>
+          <w:sz w:val="24"/>
+          <w:szCs w:val="24"/>
+        </w:rPr>
+      </w:pPr>
+      <w:r>
+        <w:rPr>
+          <w:sz w:val="24"/>
+          <w:szCs w:val="24"/>
+        </w:rPr>
+        <w:t xml:space="preserve">The first picture I cut was a BMW-my dream car. At the time, I was so far away affording any car, let alone a BMW. To get around, I walked or rode In a jeepney, a very crowded mode of public </w:t>
+      </w:r>
+      <w:r>
+        <w:rPr>
+          <w:sz w:val="24"/>
+          <w:szCs w:val="24"/>
+        </w:rPr>
+        <w:t>transportation in the phillipines. Soon, however, I used the principle to turn my doubt into trust. It worked! And within a year, I bought my first BMW.</w:t>
+      </w:r>
+    </w:p>
+    <w:p>
+      <w:pPr>
+        <w:rPr>
+          <w:sz w:val="24"/>
+          <w:szCs w:val="24"/>
+        </w:rPr>
+      </w:pPr>
+      <w:r>
+        <w:rPr>
+          <w:sz w:val="24"/>
+          <w:szCs w:val="24"/>
+        </w:rPr>
+        <w:t>Another principle I discovered was principle 2:``Be Clear Why You`re Here.`` When I was younger, I bounced from job to job- just to make a living and pay my bills. Then, during the seminar, Jack led us through an exercise to identify our deepest passion. I not only realised I have love for teaching, but I began to identify it as my true gift and purpose, I created a breakthrough goal at th</w:t>
+      </w:r>
+      <w:r>
+        <w:rPr>
+          <w:sz w:val="24"/>
+          <w:szCs w:val="24"/>
+        </w:rPr>
+        <w:t>e seminar to become the Philippines` leading success coach.</w:t>
+      </w:r>
+    </w:p>
+    <w:p>
+      <w:pPr>
+        <w:rPr>
           <w:color w:val="EA4684"/>
           <w:sz w:val="48"/>
           <w:szCs w:val="48"/>
         </w:rPr>
       </w:pPr>
-    </w:p>
-    <w:p>
-      <w:pPr>
+      <w:r>
         <w:rPr>
           <w:color w:val="EA4684"/>
           <w:sz w:val="48"/>
           <w:szCs w:val="48"/>
         </w:rPr>
-      </w:pPr>
-      <w:r>
-        <w:rPr>
-          <w:color w:val="EA4684"/>
-          <w:sz w:val="48"/>
-          <w:szCs w:val="48"/>
-        </w:rPr>
         <w:br w:type="page"/>
       </w:r>
     </w:p>
@@ -71,7 +481,23 @@
           <w:sz w:val="20"/>
           <w:szCs w:val="20"/>
         </w:rPr>
-        <w:t>unched a series of seminars-teaching  the principles I had learnt from Jack.I</w:t>
+        <w:t>unched a series of seminars-teaching  the principles I had learnt from Jack.</w:t>
+      </w:r>
+      <w:r>
+        <w:rPr>
+          <w:color w:val="000000" w:themeColor="text1"/>
+          <w:sz w:val="20"/>
+          <w:szCs w:val="20"/>
+        </w:rPr>
+        <w:t xml:space="preserve"> </w:t>
+      </w:r>
+      <w:r>
+        <w:rPr>
+          <w:color w:val="000000" w:themeColor="text1"/>
+          <w:sz w:val="20"/>
+          <w:szCs w:val="20"/>
+        </w:rPr>
+        <w:t>I</w:t>
       </w:r>
       <w:r>
         <w:rPr>
@@ -87,24 +513,128 @@
           <w:sz w:val="20"/>
           <w:szCs w:val="20"/>
         </w:rPr>
-        <w:t>My income quickly rose,and soon I was earning over a million pesos-which in the phllipines is a lot of movey!next,I combined my  my interests in travel with my passion for teaching  and began conducting seminars around the world.</w:t>
-      </w:r>
-    </w:p>
-    <w:p>
-      <w:pPr>
-        <w:rPr>
-          <w:color w:val="000000" w:themeColor="text1"/>
-          <w:sz w:val="20"/>
-          <w:szCs w:val="20"/>
-        </w:rPr>
-      </w:pPr>
-      <w:r>
-        <w:rPr>
-          <w:color w:val="000000" w:themeColor="text1"/>
-          <w:sz w:val="20"/>
-          <w:szCs w:val="20"/>
-        </w:rPr>
-        <w:t xml:space="preserve">Today,my training company is one of the biggest profit centre of all the companies I own.Before,I hadn`t been doing what I loved-so many success was hit-or-missed.Now i`m so enthusiastic about  </w:t>
+        <w:t xml:space="preserve"> </w:t>
+      </w:r>
+      <w:r>
+        <w:rPr>
+          <w:color w:val="000000" w:themeColor="text1"/>
+          <w:sz w:val="20"/>
+          <w:szCs w:val="20"/>
+        </w:rPr>
+        <w:t>My income quickly rose,</w:t>
+      </w:r>
+      <w:r>
+        <w:rPr>
+          <w:color w:val="000000" w:themeColor="text1"/>
+          <w:sz w:val="20"/>
+          <w:szCs w:val="20"/>
+        </w:rPr>
+        <w:t xml:space="preserve"> </w:t>
+      </w:r>
+      <w:r>
+        <w:rPr>
+          <w:color w:val="000000" w:themeColor="text1"/>
+          <w:sz w:val="20"/>
+          <w:szCs w:val="20"/>
+        </w:rPr>
+        <w:t xml:space="preserve">and soon I was earning over a million pesos-which in the phllipines is a lot </w:t>
+      </w:r>
+      <w:r>
+        <w:rPr>
+          <w:color w:val="000000" w:themeColor="text1"/>
+          <w:sz w:val="20"/>
+          <w:szCs w:val="20"/>
+        </w:rPr>
+        <w:t xml:space="preserve">of money! next, I combined my  </w:t>
+      </w:r>
+      <w:r>
+        <w:rPr>
+          <w:color w:val="000000" w:themeColor="text1"/>
+          <w:sz w:val="20"/>
+          <w:szCs w:val="20"/>
+        </w:rPr>
+        <w:t>interests in travel with my passion for teaching  and began conducting seminars around the world.</w:t>
+      </w:r>
+    </w:p>
+    <w:p>
+      <w:pPr>
+        <w:rPr>
+          <w:color w:val="000000" w:themeColor="text1"/>
+          <w:sz w:val="20"/>
+          <w:szCs w:val="20"/>
+        </w:rPr>
+      </w:pPr>
+      <w:r>
+        <w:rPr>
+          <w:color w:val="000000" w:themeColor="text1"/>
+          <w:sz w:val="20"/>
+          <w:szCs w:val="20"/>
+        </w:rPr>
+        <w:t>Today,</w:t>
+      </w:r>
+      <w:r>
+        <w:rPr>
+          <w:color w:val="000000" w:themeColor="text1"/>
+          <w:sz w:val="20"/>
+          <w:szCs w:val="20"/>
+        </w:rPr>
+        <w:t xml:space="preserve"> </w:t>
+      </w:r>
+      <w:r>
+        <w:rPr>
+          <w:color w:val="000000" w:themeColor="text1"/>
+          <w:sz w:val="20"/>
+          <w:szCs w:val="20"/>
+        </w:rPr>
+        <w:t>my training company is one of the biggest profit centre of all the companies I own.</w:t>
+      </w:r>
+      <w:r>
+        <w:rPr>
+          <w:color w:val="000000" w:themeColor="text1"/>
+          <w:sz w:val="20"/>
+          <w:szCs w:val="20"/>
+        </w:rPr>
+        <w:t xml:space="preserve"> </w:t>
+      </w:r>
+      <w:r>
+        <w:rPr>
+          <w:color w:val="000000" w:themeColor="text1"/>
+          <w:sz w:val="20"/>
+          <w:szCs w:val="20"/>
+        </w:rPr>
+        <w:t>Before,</w:t>
+      </w:r>
+      <w:r>
+        <w:rPr>
+          <w:color w:val="000000" w:themeColor="text1"/>
+          <w:sz w:val="20"/>
+          <w:szCs w:val="20"/>
+        </w:rPr>
+        <w:t xml:space="preserve"> </w:t>
+      </w:r>
+      <w:r>
+        <w:rPr>
+          <w:color w:val="000000" w:themeColor="text1"/>
+          <w:sz w:val="20"/>
+          <w:szCs w:val="20"/>
+        </w:rPr>
+        <w:t>I hadn`t been doing what I loved-so many success was hit-or-missed</w:t>
+      </w:r>
+      <w:r>
+        <w:rPr>
+          <w:color w:val="000000" w:themeColor="text1"/>
+          <w:sz w:val="20"/>
+          <w:szCs w:val="20"/>
+        </w:rPr>
+        <w:t xml:space="preserve"> </w:t>
+      </w:r>
+      <w:r>
+        <w:rPr>
+          <w:color w:val="000000" w:themeColor="text1"/>
+          <w:sz w:val="20"/>
+          <w:szCs w:val="20"/>
+        </w:rPr>
+        <w:t xml:space="preserve">.Now i`m so enthusiastic about  </w:t>
       </w:r>
       <w:r>
         <w:rPr>
@@ -129,40 +659,168 @@
           <w:sz w:val="20"/>
           <w:szCs w:val="20"/>
         </w:rPr>
-        <w:t xml:space="preserve">Jack has helped me see that you really can have it all.My first vision board was created in 2006,and since then i`ve </w:t>
-      </w:r>
-      <w:r>
-        <w:rPr>
-          <w:color w:val="000000" w:themeColor="text1"/>
-          <w:sz w:val="20"/>
-          <w:szCs w:val="20"/>
-        </w:rPr>
-        <w:t xml:space="preserve">achieved more than 70% of what I set to do.Because of The success principles,i`m </w:t>
-      </w:r>
-      <w:r>
-        <w:rPr>
-          <w:color w:val="000000" w:themeColor="text1"/>
-          <w:sz w:val="20"/>
-          <w:szCs w:val="20"/>
-        </w:rPr>
-        <w:t>the highest paid motivational speaker in the country and am well on my way to becoming the philippines` number one success coach.If I can go from broke to becoming a star in my field just by living these principles,anyone can.</w:t>
-      </w:r>
-    </w:p>
-    <w:p>
-      <w:pPr>
-        <w:rPr>
-          <w:color w:val="000000" w:themeColor="text1"/>
-          <w:sz w:val="20"/>
-          <w:szCs w:val="20"/>
-        </w:rPr>
-      </w:pPr>
-      <w:r>
-        <w:rPr>
-          <w:color w:val="000000" w:themeColor="text1"/>
-          <w:sz w:val="20"/>
-          <w:szCs w:val="20"/>
-        </w:rPr>
-        <w:t>I`ve also seen the results in the lives of my clients as thousands of my countrymen have achieved their dreams.many were leaving a hand-to-mouth existence but are now on their  way to becoming multi billionaires.We are all living proof that the principles always work,if you always work the principles.</w:t>
+        <w:t>Jack has helped me see that you really can have it all.</w:t>
+      </w:r>
+      <w:r>
+        <w:rPr>
+          <w:color w:val="000000" w:themeColor="text1"/>
+          <w:sz w:val="20"/>
+          <w:szCs w:val="20"/>
+        </w:rPr>
+        <w:t xml:space="preserve"> </w:t>
+      </w:r>
+      <w:r>
+        <w:rPr>
+          <w:color w:val="000000" w:themeColor="text1"/>
+          <w:sz w:val="20"/>
+          <w:szCs w:val="20"/>
+        </w:rPr>
+        <w:t xml:space="preserve">My first vision board was created in 2006,and since then i`ve </w:t>
+      </w:r>
+      <w:r>
+        <w:rPr>
+          <w:color w:val="000000" w:themeColor="text1"/>
+          <w:sz w:val="20"/>
+          <w:szCs w:val="20"/>
+        </w:rPr>
+        <w:t>achieved more than 70% of what I set to do.</w:t>
+      </w:r>
+      <w:r>
+        <w:rPr>
+          <w:color w:val="000000" w:themeColor="text1"/>
+          <w:sz w:val="20"/>
+          <w:szCs w:val="20"/>
+        </w:rPr>
+        <w:t xml:space="preserve"> </w:t>
+      </w:r>
+      <w:r>
+        <w:rPr>
+          <w:color w:val="000000" w:themeColor="text1"/>
+          <w:sz w:val="20"/>
+          <w:szCs w:val="20"/>
+        </w:rPr>
+        <w:t>Because of The success principles,</w:t>
+      </w:r>
+      <w:r>
+        <w:rPr>
+          <w:color w:val="000000" w:themeColor="text1"/>
+          <w:sz w:val="20"/>
+          <w:szCs w:val="20"/>
+        </w:rPr>
+        <w:t xml:space="preserve"> </w:t>
+      </w:r>
+      <w:r>
+        <w:rPr>
+          <w:color w:val="000000" w:themeColor="text1"/>
+          <w:sz w:val="20"/>
+          <w:szCs w:val="20"/>
+        </w:rPr>
+        <w:t xml:space="preserve">i`m </w:t>
+      </w:r>
+      <w:r>
+        <w:rPr>
+          <w:color w:val="000000" w:themeColor="text1"/>
+          <w:sz w:val="20"/>
+          <w:szCs w:val="20"/>
+        </w:rPr>
+        <w:t>the highest paid motivational speaker in the country and am well on my way to becoming the philippines`</w:t>
+      </w:r>
+      <w:r>
+        <w:rPr>
+          <w:color w:val="000000" w:themeColor="text1"/>
+          <w:sz w:val="20"/>
+          <w:szCs w:val="20"/>
+        </w:rPr>
+        <w:t xml:space="preserve"> </w:t>
+      </w:r>
+      <w:r>
+        <w:rPr>
+          <w:color w:val="000000" w:themeColor="text1"/>
+          <w:sz w:val="20"/>
+          <w:szCs w:val="20"/>
+        </w:rPr>
+        <w:t xml:space="preserve"> number one success coach.</w:t>
+      </w:r>
+      <w:r>
+        <w:rPr>
+          <w:color w:val="000000" w:themeColor="text1"/>
+          <w:sz w:val="20"/>
+          <w:szCs w:val="20"/>
+        </w:rPr>
+        <w:t xml:space="preserve"> </w:t>
+      </w:r>
+      <w:r>
+        <w:rPr>
+          <w:color w:val="000000" w:themeColor="text1"/>
+          <w:sz w:val="20"/>
+          <w:szCs w:val="20"/>
+        </w:rPr>
+        <w:t>If I can go from broke to becoming a star in my field just by living these principles,</w:t>
+      </w:r>
+      <w:r>
+        <w:rPr>
+          <w:color w:val="000000" w:themeColor="text1"/>
+          <w:sz w:val="20"/>
+          <w:szCs w:val="20"/>
+        </w:rPr>
+        <w:t xml:space="preserve"> </w:t>
+      </w:r>
+      <w:r>
+        <w:rPr>
+          <w:color w:val="000000" w:themeColor="text1"/>
+          <w:sz w:val="20"/>
+          <w:szCs w:val="20"/>
+        </w:rPr>
+        <w:t>anyone can.</w:t>
+      </w:r>
+    </w:p>
+    <w:p>
+      <w:pPr>
+        <w:rPr>
+          <w:color w:val="000000" w:themeColor="text1"/>
+          <w:sz w:val="20"/>
+          <w:szCs w:val="20"/>
+        </w:rPr>
+      </w:pPr>
+      <w:r>
+        <w:rPr>
+          <w:color w:val="000000" w:themeColor="text1"/>
+          <w:sz w:val="20"/>
+          <w:szCs w:val="20"/>
+        </w:rPr>
+        <w:t>I`ve also seen the results in the lives of my clients as thousands of my countrymen have achieved their dreams</w:t>
+      </w:r>
+      <w:r>
+        <w:rPr>
+          <w:color w:val="000000" w:themeColor="text1"/>
+          <w:sz w:val="20"/>
+          <w:szCs w:val="20"/>
+        </w:rPr>
+        <w:t xml:space="preserve"> .</w:t>
+      </w:r>
+      <w:r>
+        <w:rPr>
+          <w:color w:val="000000" w:themeColor="text1"/>
+          <w:sz w:val="20"/>
+          <w:szCs w:val="20"/>
+        </w:rPr>
+        <w:t>many were leaving a hand-to-mouth existence but are now on their  way to becoming multi billionaires.We are all living proof that the principles always work,</w:t>
+      </w:r>
+      <w:r>
+        <w:rPr>
+          <w:color w:val="000000" w:themeColor="text1"/>
+          <w:sz w:val="20"/>
+          <w:szCs w:val="20"/>
+        </w:rPr>
+        <w:t xml:space="preserve"> </w:t>
+      </w:r>
+      <w:r>
+        <w:rPr>
+          <w:color w:val="000000" w:themeColor="text1"/>
+          <w:sz w:val="20"/>
+          <w:szCs w:val="20"/>
+        </w:rPr>
+        <w:t>if you always work the principles.</w:t>
       </w:r>
     </w:p>
     <w:p>
@@ -187,7 +845,23 @@
           <w:sz w:val="20"/>
           <w:szCs w:val="20"/>
         </w:rPr>
-        <w:t>ples-and you,too will see changes in your life when you apply these classic principles along with the new insights contained in this 10</w:t>
+        <w:t>ples-and you,</w:t>
+      </w:r>
+      <w:r>
+        <w:rPr>
+          <w:color w:val="000000" w:themeColor="text1"/>
+          <w:sz w:val="20"/>
+          <w:szCs w:val="20"/>
+        </w:rPr>
+        <w:t xml:space="preserve"> </w:t>
+      </w:r>
+      <w:r>
+        <w:rPr>
+          <w:color w:val="000000" w:themeColor="text1"/>
+          <w:sz w:val="20"/>
+          <w:szCs w:val="20"/>
+        </w:rPr>
+        <w:t>too will see changes in your life when you apply these classic principles along with the new insights contained in this 10</w:t>
       </w:r>
       <w:r>
         <w:rPr>
@@ -204,10 +878,40 @@
           <w:sz w:val="20"/>
           <w:szCs w:val="20"/>
         </w:rPr>
-        <w:t xml:space="preserve"> anniversary Edition.I salute  you.I congratulate you.I welcome you on this journey.</w:t>
-      </w:r>
-      <w:bookmarkStart w:id="0" w:name="_GoBack"/>
-      <w:bookmarkEnd w:id="0"/>
+        <w:t xml:space="preserve"> anniversary Edition.I salute  you.</w:t>
+      </w:r>
+      <w:r>
+        <w:rPr>
+          <w:color w:val="000000" w:themeColor="text1"/>
+          <w:sz w:val="20"/>
+          <w:szCs w:val="20"/>
+        </w:rPr>
+        <w:t xml:space="preserve"> </w:t>
+      </w:r>
+      <w:r>
+        <w:rPr>
+          <w:color w:val="000000" w:themeColor="text1"/>
+          <w:sz w:val="20"/>
+          <w:szCs w:val="20"/>
+        </w:rPr>
+        <w:t>I congratulate you.</w:t>
+      </w:r>
+      <w:r>
+        <w:rPr>
+          <w:color w:val="000000" w:themeColor="text1"/>
+          <w:sz w:val="20"/>
+          <w:szCs w:val="20"/>
+        </w:rPr>
+        <w:t xml:space="preserve"> </w:t>
+      </w:r>
+      <w:r>
+        <w:rPr>
+          <w:color w:val="000000" w:themeColor="text1"/>
+          <w:sz w:val="20"/>
+          <w:szCs w:val="20"/>
+        </w:rPr>
+        <w:t>I welcome you on this journey.</w:t>
+      </w:r>
     </w:p>
     <w:p>
       <w:pPr>

</xml_diff>